<commit_message>
Fixed link in report
</commit_message>
<xml_diff>
--- a/Report_TR-32_Kryvda.docx
+++ b/Report_TR-32_Kryvda.docx
@@ -28312,7 +28312,7 @@
           <w:color w:val="CCCCCC"/>
           <w:sz w:val="21"/>
           <w:szCs w:val="21"/>
-          <w:lang w:val="ru-RU"/>
+          <w:lang w:val="en-US"/>
         </w:rPr>
       </w:pPr>
       <w:r>
@@ -28332,7 +28332,7 @@
           <w:color w:val="CCCCCC"/>
           <w:sz w:val="21"/>
           <w:szCs w:val="21"/>
-          <w:lang w:val="ru-RU"/>
+          <w:lang w:val="en-US"/>
         </w:rPr>
         <w:t>}</w:t>
       </w:r>
@@ -30096,7 +30096,7 @@
           <w:color w:val="CCCCCC"/>
           <w:sz w:val="21"/>
           <w:szCs w:val="21"/>
-          <w:lang w:val="ru-RU"/>
+          <w:lang w:val="en-US"/>
         </w:rPr>
       </w:pPr>
       <w:r>
@@ -30115,7 +30115,7 @@
           <w:color w:val="6A9955"/>
           <w:sz w:val="21"/>
           <w:szCs w:val="21"/>
-          <w:lang w:val="ru-RU"/>
+          <w:lang w:val="en-US"/>
         </w:rPr>
         <w:t>*/</w:t>
       </w:r>
@@ -30504,7 +30504,7 @@
           <w:color w:val="CCCCCC"/>
           <w:sz w:val="21"/>
           <w:szCs w:val="21"/>
-          <w:lang w:val="ru-RU"/>
+          <w:lang w:val="en-US"/>
         </w:rPr>
       </w:pPr>
       <w:r>
@@ -30523,7 +30523,7 @@
           <w:color w:val="CCCCCC"/>
           <w:sz w:val="21"/>
           <w:szCs w:val="21"/>
-          <w:lang w:val="ru-RU"/>
+          <w:lang w:val="en-US"/>
         </w:rPr>
         <w:t>}</w:t>
       </w:r>
@@ -30537,60 +30537,56 @@
           <w:color w:val="CCCCCC"/>
           <w:sz w:val="21"/>
           <w:szCs w:val="21"/>
-          <w:lang w:val="ru-RU"/>
-        </w:rPr>
-      </w:pPr>
-      <w:r>
-        <w:rPr>
-          <w:rFonts w:ascii="Consolas" w:eastAsia="Times New Roman" w:hAnsi="Consolas" w:cs="Times New Roman"/>
-          <w:color w:val="CCCCCC"/>
-          <w:sz w:val="21"/>
-          <w:szCs w:val="21"/>
-          <w:lang w:val="ru-RU"/>
+          <w:lang w:val="en-US"/>
+        </w:rPr>
+      </w:pPr>
+      <w:r>
+        <w:rPr>
+          <w:rFonts w:ascii="Consolas" w:eastAsia="Times New Roman" w:hAnsi="Consolas" w:cs="Times New Roman"/>
+          <w:color w:val="CCCCCC"/>
+          <w:sz w:val="21"/>
+          <w:szCs w:val="21"/>
+          <w:lang w:val="en-US"/>
         </w:rPr>
         <w:t xml:space="preserve">    </w:t>
       </w:r>
-      <w:proofErr w:type="spellStart"/>
       <w:r>
         <w:rPr>
           <w:rFonts w:ascii="Consolas" w:eastAsia="Times New Roman" w:hAnsi="Consolas" w:cs="Times New Roman"/>
           <w:color w:val="569CD6"/>
           <w:sz w:val="21"/>
           <w:szCs w:val="21"/>
-          <w:lang w:val="ru-RU"/>
+          <w:lang w:val="en-US"/>
         </w:rPr>
         <w:t>let</w:t>
       </w:r>
-      <w:proofErr w:type="spellEnd"/>
-      <w:r>
-        <w:rPr>
-          <w:rFonts w:ascii="Consolas" w:eastAsia="Times New Roman" w:hAnsi="Consolas" w:cs="Times New Roman"/>
-          <w:color w:val="CCCCCC"/>
-          <w:sz w:val="21"/>
-          <w:szCs w:val="21"/>
-          <w:lang w:val="ru-RU"/>
-        </w:rPr>
-        <w:t xml:space="preserve"> </w:t>
-      </w:r>
-      <w:proofErr w:type="spellStart"/>
-      <w:r>
-        <w:rPr>
-          <w:rFonts w:ascii="Consolas" w:eastAsia="Times New Roman" w:hAnsi="Consolas" w:cs="Times New Roman"/>
-          <w:color w:val="9CDCFE"/>
-          <w:sz w:val="21"/>
-          <w:szCs w:val="21"/>
-          <w:lang w:val="ru-RU"/>
+      <w:r>
+        <w:rPr>
+          <w:rFonts w:ascii="Consolas" w:eastAsia="Times New Roman" w:hAnsi="Consolas" w:cs="Times New Roman"/>
+          <w:color w:val="CCCCCC"/>
+          <w:sz w:val="21"/>
+          <w:szCs w:val="21"/>
+          <w:lang w:val="en-US"/>
+        </w:rPr>
+        <w:t xml:space="preserve"> </w:t>
+      </w:r>
+      <w:r>
+        <w:rPr>
+          <w:rFonts w:ascii="Consolas" w:eastAsia="Times New Roman" w:hAnsi="Consolas" w:cs="Times New Roman"/>
+          <w:color w:val="9CDCFE"/>
+          <w:sz w:val="21"/>
+          <w:szCs w:val="21"/>
+          <w:lang w:val="en-US"/>
         </w:rPr>
         <w:t>canvas</w:t>
       </w:r>
-      <w:proofErr w:type="spellEnd"/>
-      <w:r>
-        <w:rPr>
-          <w:rFonts w:ascii="Consolas" w:eastAsia="Times New Roman" w:hAnsi="Consolas" w:cs="Times New Roman"/>
-          <w:color w:val="CCCCCC"/>
-          <w:sz w:val="21"/>
-          <w:szCs w:val="21"/>
-          <w:lang w:val="ru-RU"/>
+      <w:r>
+        <w:rPr>
+          <w:rFonts w:ascii="Consolas" w:eastAsia="Times New Roman" w:hAnsi="Consolas" w:cs="Times New Roman"/>
+          <w:color w:val="CCCCCC"/>
+          <w:sz w:val="21"/>
+          <w:szCs w:val="21"/>
+          <w:lang w:val="en-US"/>
         </w:rPr>
         <w:t>;</w:t>
       </w:r>
@@ -30604,38 +30600,36 @@
           <w:color w:val="CCCCCC"/>
           <w:sz w:val="21"/>
           <w:szCs w:val="21"/>
-          <w:lang w:val="ru-RU"/>
-        </w:rPr>
-      </w:pPr>
-      <w:r>
-        <w:rPr>
-          <w:rFonts w:ascii="Consolas" w:eastAsia="Times New Roman" w:hAnsi="Consolas" w:cs="Times New Roman"/>
-          <w:color w:val="CCCCCC"/>
-          <w:sz w:val="21"/>
-          <w:szCs w:val="21"/>
-          <w:lang w:val="ru-RU"/>
+          <w:lang w:val="en-US"/>
+        </w:rPr>
+      </w:pPr>
+      <w:r>
+        <w:rPr>
+          <w:rFonts w:ascii="Consolas" w:eastAsia="Times New Roman" w:hAnsi="Consolas" w:cs="Times New Roman"/>
+          <w:color w:val="CCCCCC"/>
+          <w:sz w:val="21"/>
+          <w:szCs w:val="21"/>
+          <w:lang w:val="en-US"/>
         </w:rPr>
         <w:t xml:space="preserve">    </w:t>
       </w:r>
-      <w:proofErr w:type="spellStart"/>
       <w:r>
         <w:rPr>
           <w:rFonts w:ascii="Consolas" w:eastAsia="Times New Roman" w:hAnsi="Consolas" w:cs="Times New Roman"/>
           <w:color w:val="C586C0"/>
           <w:sz w:val="21"/>
           <w:szCs w:val="21"/>
-          <w:lang w:val="ru-RU"/>
+          <w:lang w:val="en-US"/>
         </w:rPr>
         <w:t>try</w:t>
       </w:r>
-      <w:proofErr w:type="spellEnd"/>
-      <w:r>
-        <w:rPr>
-          <w:rFonts w:ascii="Consolas" w:eastAsia="Times New Roman" w:hAnsi="Consolas" w:cs="Times New Roman"/>
-          <w:color w:val="CCCCCC"/>
-          <w:sz w:val="21"/>
-          <w:szCs w:val="21"/>
-          <w:lang w:val="ru-RU"/>
+      <w:r>
+        <w:rPr>
+          <w:rFonts w:ascii="Consolas" w:eastAsia="Times New Roman" w:hAnsi="Consolas" w:cs="Times New Roman"/>
+          <w:color w:val="CCCCCC"/>
+          <w:sz w:val="21"/>
+          <w:szCs w:val="21"/>
+          <w:lang w:val="en-US"/>
         </w:rPr>
         <w:t xml:space="preserve"> {</w:t>
       </w:r>
@@ -31430,7 +31424,7 @@
           <w:color w:val="CCCCCC"/>
           <w:sz w:val="21"/>
           <w:szCs w:val="21"/>
-          <w:lang w:val="ru-RU"/>
+          <w:lang w:val="en-US"/>
         </w:rPr>
       </w:pPr>
       <w:r>
@@ -31443,25 +31437,23 @@
         </w:rPr>
         <w:t xml:space="preserve">        </w:t>
       </w:r>
-      <w:proofErr w:type="spellStart"/>
       <w:r>
         <w:rPr>
           <w:rFonts w:ascii="Consolas" w:eastAsia="Times New Roman" w:hAnsi="Consolas" w:cs="Times New Roman"/>
           <w:color w:val="C586C0"/>
           <w:sz w:val="21"/>
           <w:szCs w:val="21"/>
-          <w:lang w:val="ru-RU"/>
+          <w:lang w:val="en-US"/>
         </w:rPr>
         <w:t>return</w:t>
       </w:r>
-      <w:proofErr w:type="spellEnd"/>
-      <w:r>
-        <w:rPr>
-          <w:rFonts w:ascii="Consolas" w:eastAsia="Times New Roman" w:hAnsi="Consolas" w:cs="Times New Roman"/>
-          <w:color w:val="CCCCCC"/>
-          <w:sz w:val="21"/>
-          <w:szCs w:val="21"/>
-          <w:lang w:val="ru-RU"/>
+      <w:r>
+        <w:rPr>
+          <w:rFonts w:ascii="Consolas" w:eastAsia="Times New Roman" w:hAnsi="Consolas" w:cs="Times New Roman"/>
+          <w:color w:val="CCCCCC"/>
+          <w:sz w:val="21"/>
+          <w:szCs w:val="21"/>
+          <w:lang w:val="en-US"/>
         </w:rPr>
         <w:t>;</w:t>
       </w:r>
@@ -31475,16 +31467,16 @@
           <w:color w:val="CCCCCC"/>
           <w:sz w:val="21"/>
           <w:szCs w:val="21"/>
-          <w:lang w:val="ru-RU"/>
-        </w:rPr>
-      </w:pPr>
-      <w:r>
-        <w:rPr>
-          <w:rFonts w:ascii="Consolas" w:eastAsia="Times New Roman" w:hAnsi="Consolas" w:cs="Times New Roman"/>
-          <w:color w:val="CCCCCC"/>
-          <w:sz w:val="21"/>
-          <w:szCs w:val="21"/>
-          <w:lang w:val="ru-RU"/>
+          <w:lang w:val="en-US"/>
+        </w:rPr>
+      </w:pPr>
+      <w:r>
+        <w:rPr>
+          <w:rFonts w:ascii="Consolas" w:eastAsia="Times New Roman" w:hAnsi="Consolas" w:cs="Times New Roman"/>
+          <w:color w:val="CCCCCC"/>
+          <w:sz w:val="21"/>
+          <w:szCs w:val="21"/>
+          <w:lang w:val="en-US"/>
         </w:rPr>
         <w:t>    }</w:t>
       </w:r>
@@ -31996,7 +31988,7 @@
           <w:color w:val="CCCCCC"/>
           <w:sz w:val="21"/>
           <w:szCs w:val="21"/>
-          <w:lang w:val="ru-RU"/>
+          <w:lang w:val="en-US"/>
         </w:rPr>
       </w:pPr>
       <w:r>
@@ -32009,25 +32001,23 @@
         </w:rPr>
         <w:t xml:space="preserve">        </w:t>
       </w:r>
-      <w:proofErr w:type="spellStart"/>
       <w:r>
         <w:rPr>
           <w:rFonts w:ascii="Consolas" w:eastAsia="Times New Roman" w:hAnsi="Consolas" w:cs="Times New Roman"/>
           <w:color w:val="C586C0"/>
           <w:sz w:val="21"/>
           <w:szCs w:val="21"/>
-          <w:lang w:val="ru-RU"/>
+          <w:lang w:val="en-US"/>
         </w:rPr>
         <w:t>return</w:t>
       </w:r>
-      <w:proofErr w:type="spellEnd"/>
-      <w:r>
-        <w:rPr>
-          <w:rFonts w:ascii="Consolas" w:eastAsia="Times New Roman" w:hAnsi="Consolas" w:cs="Times New Roman"/>
-          <w:color w:val="CCCCCC"/>
-          <w:sz w:val="21"/>
-          <w:szCs w:val="21"/>
-          <w:lang w:val="ru-RU"/>
+      <w:r>
+        <w:rPr>
+          <w:rFonts w:ascii="Consolas" w:eastAsia="Times New Roman" w:hAnsi="Consolas" w:cs="Times New Roman"/>
+          <w:color w:val="CCCCCC"/>
+          <w:sz w:val="21"/>
+          <w:szCs w:val="21"/>
+          <w:lang w:val="en-US"/>
         </w:rPr>
         <w:t>;</w:t>
       </w:r>
@@ -32041,16 +32031,16 @@
           <w:color w:val="CCCCCC"/>
           <w:sz w:val="21"/>
           <w:szCs w:val="21"/>
-          <w:lang w:val="ru-RU"/>
-        </w:rPr>
-      </w:pPr>
-      <w:r>
-        <w:rPr>
-          <w:rFonts w:ascii="Consolas" w:eastAsia="Times New Roman" w:hAnsi="Consolas" w:cs="Times New Roman"/>
-          <w:color w:val="CCCCCC"/>
-          <w:sz w:val="21"/>
-          <w:szCs w:val="21"/>
-          <w:lang w:val="ru-RU"/>
+          <w:lang w:val="en-US"/>
+        </w:rPr>
+      </w:pPr>
+      <w:r>
+        <w:rPr>
+          <w:rFonts w:ascii="Consolas" w:eastAsia="Times New Roman" w:hAnsi="Consolas" w:cs="Times New Roman"/>
+          <w:color w:val="CCCCCC"/>
+          <w:sz w:val="21"/>
+          <w:szCs w:val="21"/>
+          <w:lang w:val="en-US"/>
         </w:rPr>
         <w:t>    }</w:t>
       </w:r>
@@ -32064,7 +32054,7 @@
           <w:color w:val="CCCCCC"/>
           <w:sz w:val="21"/>
           <w:szCs w:val="21"/>
-          <w:lang w:val="ru-RU"/>
+          <w:lang w:val="en-US"/>
         </w:rPr>
       </w:pPr>
     </w:p>
@@ -33420,6 +33410,8 @@
           <w:lang w:val="en-US"/>
         </w:rPr>
       </w:pPr>
+      <w:bookmarkStart w:id="0" w:name="_GoBack"/>
+      <w:bookmarkEnd w:id="0"/>
       <w:r>
         <w:rPr>
           <w:rFonts w:ascii="Consolas" w:eastAsia="Times New Roman" w:hAnsi="Consolas" w:cs="Times New Roman"/>
@@ -40002,8 +39994,6 @@
         </w:rPr>
         <w:t>&gt;</w:t>
       </w:r>
-      <w:bookmarkStart w:id="0" w:name="_GoBack"/>
-      <w:bookmarkEnd w:id="0"/>
     </w:p>
     <w:sectPr>
       <w:pgSz w:w="11909" w:h="16834"/>

</xml_diff>